<commit_message>
material pronto para ser avaliado
</commit_message>
<xml_diff>
--- a/Trabalho Final do Semestre.docx
+++ b/Trabalho Final do Semestre.docx
@@ -61,27 +61,69 @@
           <w:sz w:val="24"/>
           <w:szCs w:val="24"/>
         </w:rPr>
-        <w:t>Murilo Ferrari Angeli</w:t>
-      </w:r>
-    </w:p>
-    <w:p>
-      <w:pPr>
-        <w:jc w:val="center"/>
-        <w:rPr>
-          <w:b/>
-          <w:bCs/>
-          <w:sz w:val="24"/>
-          <w:szCs w:val="24"/>
-        </w:rPr>
-      </w:pPr>
-      <w:r>
-        <w:rPr>
-          <w:b/>
-          <w:bCs/>
-          <w:sz w:val="24"/>
-          <w:szCs w:val="24"/>
-        </w:rPr>
-        <w:t xml:space="preserve">Natãn Gabriel Trennepohl Zanella da </w:t>
+        <w:t xml:space="preserve">Murilo Ferrari </w:t>
+      </w:r>
+      <w:proofErr w:type="spellStart"/>
+      <w:r>
+        <w:rPr>
+          <w:b/>
+          <w:bCs/>
+          <w:sz w:val="24"/>
+          <w:szCs w:val="24"/>
+        </w:rPr>
+        <w:t>Angeli</w:t>
+      </w:r>
+      <w:proofErr w:type="spellEnd"/>
+    </w:p>
+    <w:p>
+      <w:pPr>
+        <w:jc w:val="center"/>
+        <w:rPr>
+          <w:b/>
+          <w:bCs/>
+          <w:sz w:val="24"/>
+          <w:szCs w:val="24"/>
+        </w:rPr>
+      </w:pPr>
+      <w:proofErr w:type="spellStart"/>
+      <w:r>
+        <w:rPr>
+          <w:b/>
+          <w:bCs/>
+          <w:sz w:val="24"/>
+          <w:szCs w:val="24"/>
+        </w:rPr>
+        <w:t>Natãn</w:t>
+      </w:r>
+      <w:proofErr w:type="spellEnd"/>
+      <w:r>
+        <w:rPr>
+          <w:b/>
+          <w:bCs/>
+          <w:sz w:val="24"/>
+          <w:szCs w:val="24"/>
+        </w:rPr>
+        <w:t xml:space="preserve"> Gabriel </w:t>
+      </w:r>
+      <w:proofErr w:type="spellStart"/>
+      <w:r>
+        <w:rPr>
+          <w:b/>
+          <w:bCs/>
+          <w:sz w:val="24"/>
+          <w:szCs w:val="24"/>
+        </w:rPr>
+        <w:t>Trennepohl</w:t>
+      </w:r>
+      <w:proofErr w:type="spellEnd"/>
+      <w:r>
+        <w:rPr>
+          <w:b/>
+          <w:bCs/>
+          <w:sz w:val="24"/>
+          <w:szCs w:val="24"/>
+        </w:rPr>
+        <w:t xml:space="preserve"> Zanella da </w:t>
       </w:r>
       <w:r>
         <w:rPr>
@@ -110,125 +152,147 @@
           <w:sz w:val="24"/>
           <w:szCs w:val="24"/>
         </w:rPr>
-        <w:t>Rafael Henrique Lisot</w:t>
-      </w:r>
-    </w:p>
-    <w:p>
-      <w:pPr>
-        <w:jc w:val="center"/>
-        <w:rPr>
-          <w:b/>
-          <w:bCs/>
-          <w:sz w:val="24"/>
-          <w:szCs w:val="24"/>
-        </w:rPr>
-      </w:pPr>
-    </w:p>
-    <w:p>
-      <w:pPr>
-        <w:jc w:val="center"/>
-        <w:rPr>
-          <w:b/>
-          <w:bCs/>
-          <w:sz w:val="24"/>
-          <w:szCs w:val="24"/>
-        </w:rPr>
-      </w:pPr>
-    </w:p>
-    <w:p>
-      <w:pPr>
-        <w:jc w:val="center"/>
-        <w:rPr>
-          <w:b/>
-          <w:bCs/>
-          <w:sz w:val="24"/>
-          <w:szCs w:val="24"/>
-        </w:rPr>
-      </w:pPr>
-    </w:p>
-    <w:p>
-      <w:pPr>
-        <w:jc w:val="center"/>
-        <w:rPr>
-          <w:b/>
-          <w:bCs/>
-          <w:sz w:val="24"/>
-          <w:szCs w:val="24"/>
-        </w:rPr>
-      </w:pPr>
-    </w:p>
-    <w:p>
-      <w:pPr>
-        <w:jc w:val="center"/>
-        <w:rPr>
-          <w:b/>
-          <w:bCs/>
-          <w:sz w:val="24"/>
-          <w:szCs w:val="24"/>
-        </w:rPr>
-      </w:pPr>
-    </w:p>
-    <w:p>
-      <w:pPr>
-        <w:jc w:val="center"/>
-        <w:rPr>
-          <w:b/>
-          <w:bCs/>
-          <w:sz w:val="24"/>
-          <w:szCs w:val="24"/>
-        </w:rPr>
-      </w:pPr>
-    </w:p>
-    <w:p>
-      <w:pPr>
-        <w:jc w:val="center"/>
-        <w:rPr>
-          <w:b/>
-          <w:bCs/>
-          <w:sz w:val="24"/>
-          <w:szCs w:val="24"/>
-        </w:rPr>
-      </w:pPr>
-    </w:p>
-    <w:p>
-      <w:pPr>
-        <w:jc w:val="center"/>
-        <w:rPr>
-          <w:b/>
-          <w:bCs/>
-          <w:sz w:val="24"/>
-          <w:szCs w:val="24"/>
-        </w:rPr>
-      </w:pPr>
-    </w:p>
-    <w:p>
-      <w:pPr>
-        <w:rPr>
-          <w:b/>
-          <w:bCs/>
-          <w:sz w:val="24"/>
-          <w:szCs w:val="24"/>
-        </w:rPr>
-      </w:pPr>
-    </w:p>
-    <w:p>
-      <w:pPr>
-        <w:jc w:val="center"/>
-        <w:rPr>
-          <w:b/>
-          <w:bCs/>
-          <w:sz w:val="24"/>
-          <w:szCs w:val="24"/>
-        </w:rPr>
-      </w:pPr>
-      <w:r>
-        <w:rPr>
-          <w:b/>
-          <w:bCs/>
-          <w:sz w:val="24"/>
-          <w:szCs w:val="24"/>
-        </w:rPr>
-        <w:t>SarsCov News</w:t>
+        <w:t xml:space="preserve">Rafael Henrique </w:t>
+      </w:r>
+      <w:proofErr w:type="spellStart"/>
+      <w:r>
+        <w:rPr>
+          <w:b/>
+          <w:bCs/>
+          <w:sz w:val="24"/>
+          <w:szCs w:val="24"/>
+        </w:rPr>
+        <w:t>Lisot</w:t>
+      </w:r>
+      <w:proofErr w:type="spellEnd"/>
+    </w:p>
+    <w:p>
+      <w:pPr>
+        <w:jc w:val="center"/>
+        <w:rPr>
+          <w:b/>
+          <w:bCs/>
+          <w:sz w:val="24"/>
+          <w:szCs w:val="24"/>
+        </w:rPr>
+      </w:pPr>
+    </w:p>
+    <w:p>
+      <w:pPr>
+        <w:jc w:val="center"/>
+        <w:rPr>
+          <w:b/>
+          <w:bCs/>
+          <w:sz w:val="24"/>
+          <w:szCs w:val="24"/>
+        </w:rPr>
+      </w:pPr>
+    </w:p>
+    <w:p>
+      <w:pPr>
+        <w:jc w:val="center"/>
+        <w:rPr>
+          <w:b/>
+          <w:bCs/>
+          <w:sz w:val="24"/>
+          <w:szCs w:val="24"/>
+        </w:rPr>
+      </w:pPr>
+    </w:p>
+    <w:p>
+      <w:pPr>
+        <w:jc w:val="center"/>
+        <w:rPr>
+          <w:b/>
+          <w:bCs/>
+          <w:sz w:val="24"/>
+          <w:szCs w:val="24"/>
+        </w:rPr>
+      </w:pPr>
+    </w:p>
+    <w:p>
+      <w:pPr>
+        <w:jc w:val="center"/>
+        <w:rPr>
+          <w:b/>
+          <w:bCs/>
+          <w:sz w:val="24"/>
+          <w:szCs w:val="24"/>
+        </w:rPr>
+      </w:pPr>
+    </w:p>
+    <w:p>
+      <w:pPr>
+        <w:jc w:val="center"/>
+        <w:rPr>
+          <w:b/>
+          <w:bCs/>
+          <w:sz w:val="24"/>
+          <w:szCs w:val="24"/>
+        </w:rPr>
+      </w:pPr>
+    </w:p>
+    <w:p>
+      <w:pPr>
+        <w:jc w:val="center"/>
+        <w:rPr>
+          <w:b/>
+          <w:bCs/>
+          <w:sz w:val="24"/>
+          <w:szCs w:val="24"/>
+        </w:rPr>
+      </w:pPr>
+    </w:p>
+    <w:p>
+      <w:pPr>
+        <w:jc w:val="center"/>
+        <w:rPr>
+          <w:b/>
+          <w:bCs/>
+          <w:sz w:val="24"/>
+          <w:szCs w:val="24"/>
+        </w:rPr>
+      </w:pPr>
+    </w:p>
+    <w:p>
+      <w:pPr>
+        <w:rPr>
+          <w:b/>
+          <w:bCs/>
+          <w:sz w:val="24"/>
+          <w:szCs w:val="24"/>
+        </w:rPr>
+      </w:pPr>
+    </w:p>
+    <w:p>
+      <w:pPr>
+        <w:jc w:val="center"/>
+        <w:rPr>
+          <w:b/>
+          <w:bCs/>
+          <w:sz w:val="24"/>
+          <w:szCs w:val="24"/>
+        </w:rPr>
+      </w:pPr>
+      <w:proofErr w:type="spellStart"/>
+      <w:r>
+        <w:rPr>
+          <w:b/>
+          <w:bCs/>
+          <w:sz w:val="24"/>
+          <w:szCs w:val="24"/>
+        </w:rPr>
+        <w:t>SarsCov</w:t>
+      </w:r>
+      <w:proofErr w:type="spellEnd"/>
+      <w:r>
+        <w:rPr>
+          <w:b/>
+          <w:bCs/>
+          <w:sz w:val="24"/>
+          <w:szCs w:val="24"/>
+        </w:rPr>
+        <w:t xml:space="preserve"> News</w:t>
       </w:r>
     </w:p>
     <w:p>
@@ -419,27 +483,69 @@
           <w:szCs w:val="24"/>
         </w:rPr>
         <w:lastRenderedPageBreak/>
-        <w:t>Murilo Ferrari Angeli</w:t>
-      </w:r>
-    </w:p>
-    <w:p>
-      <w:pPr>
-        <w:jc w:val="center"/>
-        <w:rPr>
-          <w:b/>
-          <w:bCs/>
-          <w:sz w:val="24"/>
-          <w:szCs w:val="24"/>
-        </w:rPr>
-      </w:pPr>
-      <w:r>
-        <w:rPr>
-          <w:b/>
-          <w:bCs/>
-          <w:sz w:val="24"/>
-          <w:szCs w:val="24"/>
-        </w:rPr>
-        <w:t xml:space="preserve">Natãn Gabriel Trennepohl Zanella da </w:t>
+        <w:t xml:space="preserve">Murilo Ferrari </w:t>
+      </w:r>
+      <w:proofErr w:type="spellStart"/>
+      <w:r>
+        <w:rPr>
+          <w:b/>
+          <w:bCs/>
+          <w:sz w:val="24"/>
+          <w:szCs w:val="24"/>
+        </w:rPr>
+        <w:t>Angeli</w:t>
+      </w:r>
+      <w:proofErr w:type="spellEnd"/>
+    </w:p>
+    <w:p>
+      <w:pPr>
+        <w:jc w:val="center"/>
+        <w:rPr>
+          <w:b/>
+          <w:bCs/>
+          <w:sz w:val="24"/>
+          <w:szCs w:val="24"/>
+        </w:rPr>
+      </w:pPr>
+      <w:proofErr w:type="spellStart"/>
+      <w:r>
+        <w:rPr>
+          <w:b/>
+          <w:bCs/>
+          <w:sz w:val="24"/>
+          <w:szCs w:val="24"/>
+        </w:rPr>
+        <w:t>Natãn</w:t>
+      </w:r>
+      <w:proofErr w:type="spellEnd"/>
+      <w:r>
+        <w:rPr>
+          <w:b/>
+          <w:bCs/>
+          <w:sz w:val="24"/>
+          <w:szCs w:val="24"/>
+        </w:rPr>
+        <w:t xml:space="preserve"> Gabriel </w:t>
+      </w:r>
+      <w:proofErr w:type="spellStart"/>
+      <w:r>
+        <w:rPr>
+          <w:b/>
+          <w:bCs/>
+          <w:sz w:val="24"/>
+          <w:szCs w:val="24"/>
+        </w:rPr>
+        <w:t>Trennepohl</w:t>
+      </w:r>
+      <w:proofErr w:type="spellEnd"/>
+      <w:r>
+        <w:rPr>
+          <w:b/>
+          <w:bCs/>
+          <w:sz w:val="24"/>
+          <w:szCs w:val="24"/>
+        </w:rPr>
+        <w:t xml:space="preserve"> Zanella da </w:t>
       </w:r>
       <w:r>
         <w:rPr>
@@ -468,8 +574,19 @@
           <w:sz w:val="24"/>
           <w:szCs w:val="24"/>
         </w:rPr>
-        <w:t>Rafael Henrique Lisot</w:t>
-      </w:r>
+        <w:t xml:space="preserve">Rafael Henrique </w:t>
+      </w:r>
+      <w:proofErr w:type="spellStart"/>
+      <w:r>
+        <w:rPr>
+          <w:b/>
+          <w:bCs/>
+          <w:sz w:val="24"/>
+          <w:szCs w:val="24"/>
+        </w:rPr>
+        <w:t>Lisot</w:t>
+      </w:r>
+      <w:proofErr w:type="spellEnd"/>
     </w:p>
     <w:p>
       <w:pPr>
@@ -552,14 +669,25 @@
           <w:szCs w:val="24"/>
         </w:rPr>
       </w:pPr>
-      <w:r>
-        <w:rPr>
-          <w:b/>
-          <w:bCs/>
-          <w:sz w:val="24"/>
-          <w:szCs w:val="24"/>
-        </w:rPr>
-        <w:t>SarsCov News</w:t>
+      <w:proofErr w:type="spellStart"/>
+      <w:r>
+        <w:rPr>
+          <w:b/>
+          <w:bCs/>
+          <w:sz w:val="24"/>
+          <w:szCs w:val="24"/>
+        </w:rPr>
+        <w:t>SarsCov</w:t>
+      </w:r>
+      <w:proofErr w:type="spellEnd"/>
+      <w:r>
+        <w:rPr>
+          <w:b/>
+          <w:bCs/>
+          <w:sz w:val="24"/>
+          <w:szCs w:val="24"/>
+        </w:rPr>
+        <w:t xml:space="preserve"> News</w:t>
       </w:r>
     </w:p>
     <w:p>
@@ -649,7 +777,23 @@
           <w:sz w:val="24"/>
           <w:szCs w:val="24"/>
         </w:rPr>
-        <w:t xml:space="preserve">nas matérias de Programação lll, Banco de Dados l e </w:t>
+        <w:t xml:space="preserve">nas matérias de Programação </w:t>
+      </w:r>
+      <w:proofErr w:type="spellStart"/>
+      <w:r>
+        <w:rPr>
+          <w:sz w:val="24"/>
+          <w:szCs w:val="24"/>
+        </w:rPr>
+        <w:t>lll</w:t>
+      </w:r>
+      <w:proofErr w:type="spellEnd"/>
+      <w:r>
+        <w:rPr>
+          <w:sz w:val="24"/>
+          <w:szCs w:val="24"/>
+        </w:rPr>
+        <w:t xml:space="preserve">, Banco de Dados l e </w:t>
       </w:r>
     </w:p>
     <w:p>
@@ -797,404 +941,6 @@
           <w:szCs w:val="24"/>
         </w:rPr>
         <w:t>2020</w:t>
-      </w:r>
-    </w:p>
-    <w:p>
-      <w:pPr>
-        <w:ind w:firstLine="708"/>
-        <w:jc w:val="center"/>
-        <w:rPr>
-          <w:rFonts w:ascii="Times New Roman" w:hAnsi="Times New Roman" w:cs="Times New Roman"/>
-          <w:b/>
-          <w:sz w:val="24"/>
-          <w:szCs w:val="24"/>
-        </w:rPr>
-      </w:pPr>
-      <w:r>
-        <w:rPr>
-          <w:rFonts w:ascii="Times New Roman" w:hAnsi="Times New Roman" w:cs="Times New Roman"/>
-          <w:b/>
-          <w:sz w:val="24"/>
-          <w:szCs w:val="24"/>
-        </w:rPr>
-        <w:lastRenderedPageBreak/>
-        <w:t>Resumo</w:t>
-      </w:r>
-    </w:p>
-    <w:p>
-      <w:pPr>
-        <w:jc w:val="center"/>
-        <w:rPr>
-          <w:sz w:val="24"/>
-          <w:szCs w:val="24"/>
-        </w:rPr>
-      </w:pPr>
-    </w:p>
-    <w:p>
-      <w:pPr>
-        <w:jc w:val="center"/>
-        <w:rPr>
-          <w:sz w:val="24"/>
-          <w:szCs w:val="24"/>
-        </w:rPr>
-      </w:pPr>
-    </w:p>
-    <w:p>
-      <w:pPr>
-        <w:jc w:val="center"/>
-        <w:rPr>
-          <w:sz w:val="24"/>
-          <w:szCs w:val="24"/>
-        </w:rPr>
-      </w:pPr>
-    </w:p>
-    <w:p>
-      <w:pPr>
-        <w:jc w:val="center"/>
-        <w:rPr>
-          <w:rFonts w:ascii="Times New Roman" w:hAnsi="Times New Roman" w:cs="Times New Roman"/>
-          <w:b/>
-          <w:bCs/>
-          <w:i/>
-          <w:iCs/>
-          <w:sz w:val="24"/>
-          <w:szCs w:val="24"/>
-        </w:rPr>
-      </w:pPr>
-      <w:r>
-        <w:rPr>
-          <w:rFonts w:ascii="Times New Roman" w:hAnsi="Times New Roman" w:cs="Times New Roman"/>
-          <w:b/>
-          <w:bCs/>
-          <w:i/>
-          <w:iCs/>
-          <w:sz w:val="24"/>
-          <w:szCs w:val="24"/>
-        </w:rPr>
-        <w:t>SarsCov News</w:t>
-      </w:r>
-    </w:p>
-    <w:p>
-      <w:pPr>
-        <w:spacing w:after="0" w:line="360" w:lineRule="auto"/>
-        <w:jc w:val="center"/>
-        <w:rPr>
-          <w:rFonts w:ascii="Times New Roman" w:hAnsi="Times New Roman" w:cs="Times New Roman"/>
-          <w:i/>
-          <w:color w:val="292D30"/>
-          <w:sz w:val="24"/>
-          <w:szCs w:val="24"/>
-        </w:rPr>
-      </w:pPr>
-    </w:p>
-    <w:p>
-      <w:pPr>
-        <w:spacing w:after="0" w:line="360" w:lineRule="auto"/>
-        <w:jc w:val="center"/>
-        <w:rPr>
-          <w:rFonts w:ascii="Times New Roman" w:hAnsi="Times New Roman" w:cs="Times New Roman"/>
-          <w:i/>
-          <w:color w:val="292D30"/>
-          <w:sz w:val="24"/>
-          <w:szCs w:val="24"/>
-          <w:lang w:val="en-US"/>
-        </w:rPr>
-      </w:pPr>
-      <w:r>
-        <w:rPr>
-          <w:rFonts w:ascii="Times New Roman" w:hAnsi="Times New Roman" w:cs="Times New Roman"/>
-          <w:i/>
-          <w:color w:val="292D30"/>
-          <w:sz w:val="24"/>
-          <w:szCs w:val="24"/>
-          <w:lang w:val="en-US"/>
-        </w:rPr>
-        <w:t>Abstract</w:t>
-      </w:r>
-    </w:p>
-    <w:p>
-      <w:pPr>
-        <w:spacing w:after="0" w:line="360" w:lineRule="auto"/>
-        <w:rPr>
-          <w:rFonts w:ascii="Times New Roman" w:hAnsi="Times New Roman" w:cs="Times New Roman"/>
-          <w:i/>
-          <w:color w:val="292D30"/>
-          <w:sz w:val="24"/>
-          <w:szCs w:val="24"/>
-          <w:lang w:val="en-US"/>
-        </w:rPr>
-      </w:pPr>
-    </w:p>
-    <w:p>
-      <w:pPr>
-        <w:rPr>
-          <w:sz w:val="24"/>
-          <w:szCs w:val="24"/>
-          <w:lang w:val="en-US"/>
-        </w:rPr>
-      </w:pPr>
-    </w:p>
-    <w:p>
-      <w:pPr>
-        <w:rPr>
-          <w:sz w:val="24"/>
-          <w:szCs w:val="24"/>
-          <w:lang w:val="en-US"/>
-        </w:rPr>
-      </w:pPr>
-    </w:p>
-    <w:p>
-      <w:pPr>
-        <w:rPr>
-          <w:sz w:val="24"/>
-          <w:szCs w:val="24"/>
-          <w:lang w:val="en-US"/>
-        </w:rPr>
-      </w:pPr>
-    </w:p>
-    <w:p>
-      <w:pPr>
-        <w:rPr>
-          <w:sz w:val="24"/>
-          <w:szCs w:val="24"/>
-          <w:lang w:val="en-US"/>
-        </w:rPr>
-      </w:pPr>
-    </w:p>
-    <w:p>
-      <w:pPr>
-        <w:rPr>
-          <w:sz w:val="24"/>
-          <w:szCs w:val="24"/>
-          <w:lang w:val="en-US"/>
-        </w:rPr>
-      </w:pPr>
-    </w:p>
-    <w:p>
-      <w:pPr>
-        <w:jc w:val="center"/>
-        <w:rPr>
-          <w:b/>
-          <w:bCs/>
-          <w:sz w:val="24"/>
-          <w:szCs w:val="24"/>
-          <w:lang w:val="en-US"/>
-        </w:rPr>
-      </w:pPr>
-    </w:p>
-    <w:p>
-      <w:pPr>
-        <w:jc w:val="center"/>
-        <w:rPr>
-          <w:b/>
-          <w:bCs/>
-          <w:sz w:val="24"/>
-          <w:szCs w:val="24"/>
-          <w:lang w:val="en-US"/>
-        </w:rPr>
-      </w:pPr>
-    </w:p>
-    <w:p>
-      <w:pPr>
-        <w:jc w:val="center"/>
-        <w:rPr>
-          <w:b/>
-          <w:bCs/>
-          <w:sz w:val="24"/>
-          <w:szCs w:val="24"/>
-          <w:lang w:val="en-US"/>
-        </w:rPr>
-      </w:pPr>
-    </w:p>
-    <w:p>
-      <w:pPr>
-        <w:jc w:val="center"/>
-        <w:rPr>
-          <w:b/>
-          <w:bCs/>
-          <w:sz w:val="24"/>
-          <w:szCs w:val="24"/>
-          <w:lang w:val="en-US"/>
-        </w:rPr>
-      </w:pPr>
-    </w:p>
-    <w:p>
-      <w:pPr>
-        <w:jc w:val="center"/>
-        <w:rPr>
-          <w:b/>
-          <w:bCs/>
-          <w:sz w:val="24"/>
-          <w:szCs w:val="24"/>
-          <w:lang w:val="en-US"/>
-        </w:rPr>
-      </w:pPr>
-    </w:p>
-    <w:p>
-      <w:pPr>
-        <w:jc w:val="center"/>
-        <w:rPr>
-          <w:b/>
-          <w:bCs/>
-          <w:sz w:val="24"/>
-          <w:szCs w:val="24"/>
-          <w:lang w:val="en-US"/>
-        </w:rPr>
-      </w:pPr>
-    </w:p>
-    <w:p>
-      <w:pPr>
-        <w:jc w:val="center"/>
-        <w:rPr>
-          <w:b/>
-          <w:bCs/>
-          <w:sz w:val="24"/>
-          <w:szCs w:val="24"/>
-          <w:lang w:val="en-US"/>
-        </w:rPr>
-      </w:pPr>
-    </w:p>
-    <w:p>
-      <w:pPr>
-        <w:jc w:val="center"/>
-        <w:rPr>
-          <w:b/>
-          <w:bCs/>
-          <w:sz w:val="24"/>
-          <w:szCs w:val="24"/>
-          <w:lang w:val="en-US"/>
-        </w:rPr>
-      </w:pPr>
-    </w:p>
-    <w:p>
-      <w:pPr>
-        <w:jc w:val="center"/>
-        <w:rPr>
-          <w:b/>
-          <w:bCs/>
-          <w:sz w:val="24"/>
-          <w:szCs w:val="24"/>
-          <w:lang w:val="en-US"/>
-        </w:rPr>
-      </w:pPr>
-    </w:p>
-    <w:p>
-      <w:pPr>
-        <w:jc w:val="center"/>
-        <w:rPr>
-          <w:b/>
-          <w:bCs/>
-          <w:sz w:val="24"/>
-          <w:szCs w:val="24"/>
-          <w:lang w:val="en-US"/>
-        </w:rPr>
-      </w:pPr>
-    </w:p>
-    <w:p>
-      <w:pPr>
-        <w:jc w:val="center"/>
-        <w:rPr>
-          <w:b/>
-          <w:bCs/>
-          <w:sz w:val="24"/>
-          <w:szCs w:val="24"/>
-          <w:lang w:val="en-US"/>
-        </w:rPr>
-      </w:pPr>
-    </w:p>
-    <w:p>
-      <w:pPr>
-        <w:jc w:val="center"/>
-        <w:rPr>
-          <w:b/>
-          <w:bCs/>
-          <w:sz w:val="24"/>
-          <w:szCs w:val="24"/>
-          <w:lang w:val="en-US"/>
-        </w:rPr>
-      </w:pPr>
-    </w:p>
-    <w:p>
-      <w:pPr>
-        <w:jc w:val="center"/>
-        <w:rPr>
-          <w:b/>
-          <w:bCs/>
-          <w:sz w:val="24"/>
-          <w:szCs w:val="24"/>
-          <w:lang w:val="en-US"/>
-        </w:rPr>
-      </w:pPr>
-    </w:p>
-    <w:p>
-      <w:pPr>
-        <w:jc w:val="center"/>
-        <w:rPr>
-          <w:b/>
-          <w:bCs/>
-          <w:sz w:val="24"/>
-          <w:szCs w:val="24"/>
-          <w:lang w:val="en-US"/>
-        </w:rPr>
-      </w:pPr>
-    </w:p>
-    <w:p>
-      <w:pPr>
-        <w:jc w:val="center"/>
-        <w:rPr>
-          <w:b/>
-          <w:bCs/>
-          <w:sz w:val="24"/>
-          <w:szCs w:val="24"/>
-          <w:lang w:val="en-US"/>
-        </w:rPr>
-      </w:pPr>
-    </w:p>
-    <w:p>
-      <w:pPr>
-        <w:jc w:val="center"/>
-        <w:rPr>
-          <w:b/>
-          <w:bCs/>
-          <w:sz w:val="24"/>
-          <w:szCs w:val="24"/>
-          <w:lang w:val="en-US"/>
-        </w:rPr>
-      </w:pPr>
-    </w:p>
-    <w:p>
-      <w:pPr>
-        <w:jc w:val="center"/>
-        <w:rPr>
-          <w:b/>
-          <w:bCs/>
-          <w:sz w:val="24"/>
-          <w:szCs w:val="24"/>
-          <w:lang w:val="en-US"/>
-        </w:rPr>
-      </w:pPr>
-    </w:p>
-    <w:p>
-      <w:pPr>
-        <w:jc w:val="center"/>
-        <w:rPr>
-          <w:b/>
-          <w:bCs/>
-          <w:sz w:val="24"/>
-          <w:szCs w:val="24"/>
-          <w:lang w:val="en-US"/>
-        </w:rPr>
-      </w:pPr>
-      <w:r>
-        <w:rPr>
-          <w:b/>
-          <w:bCs/>
-          <w:sz w:val="24"/>
-          <w:szCs w:val="24"/>
-          <w:lang w:val="en-US"/>
-        </w:rPr>
-        <w:lastRenderedPageBreak/>
-        <w:t>Sumário</w:t>
       </w:r>
     </w:p>
     <w:p>
@@ -1236,6 +982,7 @@
           <w:lang w:val="en-US"/>
         </w:rPr>
       </w:pPr>
+      <w:proofErr w:type="spellStart"/>
       <w:r>
         <w:rPr>
           <w:b/>
@@ -1244,8 +991,9 @@
           <w:szCs w:val="24"/>
           <w:lang w:val="en-US"/>
         </w:rPr>
-        <w:t xml:space="preserve">Introdução . . . . . . . . . . . . . . . . . . . . . . . . . . . . . . . . . . . . . . . . . . . . . . . . . . . . . .   </w:t>
-      </w:r>
+        <w:t>Introdução</w:t>
+      </w:r>
+      <w:proofErr w:type="spellEnd"/>
       <w:r>
         <w:rPr>
           <w:b/>
@@ -1254,7 +1002,17 @@
           <w:szCs w:val="24"/>
           <w:lang w:val="en-US"/>
         </w:rPr>
-        <w:t>5</w:t>
+        <w:t xml:space="preserve"> . . . . . . . . . . . . . . . . . . . . . . . . . . . . . . . . . . . . . . . . . . . . . . . . . . . . . .   </w:t>
+      </w:r>
+      <w:r>
+        <w:rPr>
+          <w:b/>
+          <w:bCs/>
+          <w:sz w:val="24"/>
+          <w:szCs w:val="24"/>
+          <w:lang w:val="en-US"/>
+        </w:rPr>
+        <w:t>4</w:t>
       </w:r>
     </w:p>
     <w:p>
@@ -1274,6 +1032,7 @@
           <w:lang w:val="en-US"/>
         </w:rPr>
       </w:pPr>
+      <w:proofErr w:type="spellStart"/>
       <w:r>
         <w:rPr>
           <w:b/>
@@ -1282,8 +1041,9 @@
           <w:szCs w:val="24"/>
           <w:lang w:val="en-US"/>
         </w:rPr>
-        <w:t>Desenvolvimento . . . . . . . . . . . . . . . . . . . . . . . . . . . . . . . . . . . . . .</w:t>
-      </w:r>
+        <w:t>Desenvolvimento</w:t>
+      </w:r>
+      <w:proofErr w:type="spellEnd"/>
       <w:r>
         <w:rPr>
           <w:b/>
@@ -1292,6 +1052,16 @@
           <w:szCs w:val="24"/>
           <w:lang w:val="en-US"/>
         </w:rPr>
+        <w:t xml:space="preserve"> . . . . . . . . . . . . . . . . . . . . . . . . . . . . . . . . . . . . . .</w:t>
+      </w:r>
+      <w:r>
+        <w:rPr>
+          <w:b/>
+          <w:bCs/>
+          <w:sz w:val="24"/>
+          <w:szCs w:val="24"/>
+          <w:lang w:val="en-US"/>
+        </w:rPr>
         <w:t xml:space="preserve"> </w:t>
       </w:r>
       <w:r>
@@ -1312,7 +1082,7 @@
           <w:szCs w:val="24"/>
           <w:lang w:val="en-US"/>
         </w:rPr>
-        <w:t>5</w:t>
+        <w:t>4</w:t>
       </w:r>
     </w:p>
     <w:p>
@@ -1332,6 +1102,7 @@
           <w:lang w:val="en-US"/>
         </w:rPr>
       </w:pPr>
+      <w:proofErr w:type="spellStart"/>
       <w:r>
         <w:rPr>
           <w:b/>
@@ -1340,8 +1111,9 @@
           <w:szCs w:val="24"/>
           <w:lang w:val="en-US"/>
         </w:rPr>
-        <w:t>Conclusão . . . . . . . . . . . . . . . . . . . . . . . . . . . . . .</w:t>
-      </w:r>
+        <w:t>Conclusão</w:t>
+      </w:r>
+      <w:proofErr w:type="spellEnd"/>
       <w:r>
         <w:rPr>
           <w:b/>
@@ -1350,6 +1122,16 @@
           <w:szCs w:val="24"/>
           <w:lang w:val="en-US"/>
         </w:rPr>
+        <w:t xml:space="preserve"> . . . . . . . . . . . . . . . . . . . . . . . . . . . . . .</w:t>
+      </w:r>
+      <w:r>
+        <w:rPr>
+          <w:b/>
+          <w:bCs/>
+          <w:sz w:val="24"/>
+          <w:szCs w:val="24"/>
+          <w:lang w:val="en-US"/>
+        </w:rPr>
         <w:t xml:space="preserve"> </w:t>
       </w:r>
       <w:r>
@@ -1360,7 +1142,29 @@
           <w:szCs w:val="24"/>
           <w:lang w:val="en-US"/>
         </w:rPr>
-        <w:t xml:space="preserve">. . . . . . . . . . . . . . . . . . . . . . . . .  </w:t>
+        <w:t xml:space="preserve">. . . . . . . . . . . . . . . . . . . . . </w:t>
+      </w:r>
+      <w:proofErr w:type="gramStart"/>
+      <w:r>
+        <w:rPr>
+          <w:b/>
+          <w:bCs/>
+          <w:sz w:val="24"/>
+          <w:szCs w:val="24"/>
+          <w:lang w:val="en-US"/>
+        </w:rPr>
+        <w:t>. . . .</w:t>
+      </w:r>
+      <w:proofErr w:type="gramEnd"/>
+      <w:r>
+        <w:rPr>
+          <w:b/>
+          <w:bCs/>
+          <w:sz w:val="24"/>
+          <w:szCs w:val="24"/>
+          <w:lang w:val="en-US"/>
+        </w:rPr>
+        <w:t xml:space="preserve">  </w:t>
       </w:r>
       <w:r>
         <w:rPr>
@@ -1390,6 +1194,7 @@
           <w:lang w:val="en-US"/>
         </w:rPr>
       </w:pPr>
+      <w:proofErr w:type="spellStart"/>
       <w:r>
         <w:rPr>
           <w:b/>
@@ -1398,8 +1203,9 @@
           <w:szCs w:val="24"/>
           <w:lang w:val="en-US"/>
         </w:rPr>
-        <w:t>Referências . . . . . . . . . . . . . . . . . . . . . . . . . . . . . .</w:t>
-      </w:r>
+        <w:t>Referências</w:t>
+      </w:r>
+      <w:proofErr w:type="spellEnd"/>
       <w:r>
         <w:rPr>
           <w:b/>
@@ -1408,6 +1214,16 @@
           <w:szCs w:val="24"/>
           <w:lang w:val="en-US"/>
         </w:rPr>
+        <w:t xml:space="preserve"> . . . . . . . . . . . . . . . . . . . . . . . . . . . . . .</w:t>
+      </w:r>
+      <w:r>
+        <w:rPr>
+          <w:b/>
+          <w:bCs/>
+          <w:sz w:val="24"/>
+          <w:szCs w:val="24"/>
+          <w:lang w:val="en-US"/>
+        </w:rPr>
         <w:t xml:space="preserve"> </w:t>
       </w:r>
       <w:r>
@@ -1430,6 +1246,16 @@
         </w:rPr>
         <w:t>5</w:t>
       </w:r>
+    </w:p>
+    <w:p>
+      <w:pPr>
+        <w:rPr>
+          <w:b/>
+          <w:bCs/>
+          <w:sz w:val="24"/>
+          <w:szCs w:val="24"/>
+        </w:rPr>
+      </w:pPr>
     </w:p>
     <w:p>
       <w:pPr>
@@ -1697,13 +1523,23 @@
         </w:rPr>
         <w:tab/>
       </w:r>
-      <w:r>
-        <w:rPr>
-          <w:sz w:val="24"/>
-          <w:szCs w:val="24"/>
-        </w:rPr>
-        <w:t xml:space="preserve">SarsCov News é um </w:t>
-      </w:r>
+      <w:proofErr w:type="spellStart"/>
+      <w:r>
+        <w:rPr>
+          <w:sz w:val="24"/>
+          <w:szCs w:val="24"/>
+        </w:rPr>
+        <w:t>SarsCov</w:t>
+      </w:r>
+      <w:proofErr w:type="spellEnd"/>
+      <w:r>
+        <w:rPr>
+          <w:sz w:val="24"/>
+          <w:szCs w:val="24"/>
+        </w:rPr>
+        <w:t xml:space="preserve"> News é um </w:t>
+      </w:r>
+      <w:proofErr w:type="gramStart"/>
       <w:r>
         <w:rPr>
           <w:sz w:val="24"/>
@@ -1716,7 +1552,15 @@
           <w:sz w:val="24"/>
           <w:szCs w:val="24"/>
         </w:rPr>
-        <w:t xml:space="preserve">  para listar, monitorar e tirar dúvidas sobre o novo corona vírus</w:t>
+        <w:t xml:space="preserve">  para</w:t>
+      </w:r>
+      <w:proofErr w:type="gramEnd"/>
+      <w:r>
+        <w:rPr>
+          <w:sz w:val="24"/>
+          <w:szCs w:val="24"/>
+        </w:rPr>
+        <w:t xml:space="preserve"> listar, monitorar e tirar dúvidas sobre o novo corona vírus</w:t>
       </w:r>
       <w:r>
         <w:rPr>
@@ -1737,7 +1581,39 @@
           <w:sz w:val="24"/>
           <w:szCs w:val="24"/>
         </w:rPr>
-        <w:t xml:space="preserve"> Pode facilmente ser utilizado por qualquer pessoa, pois tem uma interface intuitiva e simples. Foi desenvolvido na linguagem delphi e utilizado um banco de dados PostGres SQL.</w:t>
+        <w:t xml:space="preserve"> Pode facilmente ser utilizado por qualquer pessoa, pois tem uma interface intuitiva e simples. Foi desenvolvido na linguagem </w:t>
+      </w:r>
+      <w:proofErr w:type="spellStart"/>
+      <w:r>
+        <w:rPr>
+          <w:sz w:val="24"/>
+          <w:szCs w:val="24"/>
+        </w:rPr>
+        <w:t>delphi</w:t>
+      </w:r>
+      <w:proofErr w:type="spellEnd"/>
+      <w:r>
+        <w:rPr>
+          <w:sz w:val="24"/>
+          <w:szCs w:val="24"/>
+        </w:rPr>
+        <w:t xml:space="preserve"> e utilizado um banco de dados </w:t>
+      </w:r>
+      <w:proofErr w:type="spellStart"/>
+      <w:r>
+        <w:rPr>
+          <w:sz w:val="24"/>
+          <w:szCs w:val="24"/>
+        </w:rPr>
+        <w:t>PostGres</w:t>
+      </w:r>
+      <w:proofErr w:type="spellEnd"/>
+      <w:r>
+        <w:rPr>
+          <w:sz w:val="24"/>
+          <w:szCs w:val="24"/>
+        </w:rPr>
+        <w:t xml:space="preserve"> SQL.</w:t>
       </w:r>
     </w:p>
     <w:p>
@@ -1831,7 +1707,23 @@
           <w:sz w:val="24"/>
           <w:szCs w:val="24"/>
         </w:rPr>
-        <w:t xml:space="preserve">O sistema SarsCov foi baseado no processo ágil chamado cascata, onde inicialmente </w:t>
+        <w:t xml:space="preserve">O sistema </w:t>
+      </w:r>
+      <w:proofErr w:type="spellStart"/>
+      <w:r>
+        <w:rPr>
+          <w:sz w:val="24"/>
+          <w:szCs w:val="24"/>
+        </w:rPr>
+        <w:t>SarsCov</w:t>
+      </w:r>
+      <w:proofErr w:type="spellEnd"/>
+      <w:r>
+        <w:rPr>
+          <w:sz w:val="24"/>
+          <w:szCs w:val="24"/>
+        </w:rPr>
+        <w:t xml:space="preserve"> foi baseado no processo ágil chamado cascata, onde inicialmente </w:t>
       </w:r>
       <w:r>
         <w:rPr>
@@ -1845,7 +1737,23 @@
           <w:sz w:val="24"/>
           <w:szCs w:val="24"/>
         </w:rPr>
-        <w:t xml:space="preserve"> desenvolver o modelo de entidade relacional para o banco de dados, onde seriam guardadas as informações de registros, consultas e afins. Após esta parte, iniciamos a esquematização do mesmo seguindo uma serie de estudos de casos e atividades para melhor visualizar a ideia do sistema antes de coloc</w:t>
+        <w:t xml:space="preserve"> desenvolver o modelo de entidade relacional para o banco de dados, onde seriam guardadas as informações de registros, consultas e afins. Após esta parte, iniciamos a esquematização do mesmo seguindo uma </w:t>
+      </w:r>
+      <w:proofErr w:type="spellStart"/>
+      <w:r>
+        <w:rPr>
+          <w:sz w:val="24"/>
+          <w:szCs w:val="24"/>
+        </w:rPr>
+        <w:t>serie</w:t>
+      </w:r>
+      <w:proofErr w:type="spellEnd"/>
+      <w:r>
+        <w:rPr>
+          <w:sz w:val="24"/>
+          <w:szCs w:val="24"/>
+        </w:rPr>
+        <w:t xml:space="preserve"> de estudos de casos e atividades para melhor visualizar a ideia do sistema antes de coloc</w:t>
       </w:r>
       <w:r>
         <w:rPr>
@@ -2088,62 +1996,71 @@
     <w:p>
       <w:pPr>
         <w:rPr>
+          <w:sz w:val="24"/>
+          <w:szCs w:val="24"/>
+        </w:rPr>
+      </w:pPr>
+      <w:r>
+        <w:rPr>
+          <w:sz w:val="24"/>
+          <w:szCs w:val="24"/>
+        </w:rPr>
+        <w:tab/>
+      </w:r>
+      <w:r>
+        <w:rPr>
+          <w:sz w:val="24"/>
+          <w:szCs w:val="24"/>
+        </w:rPr>
+        <w:t xml:space="preserve">A respeito do trabalho desenvolvido pode-se concluir que o COVID-19(SARSCOV </w:t>
+      </w:r>
+      <w:r>
+        <w:rPr>
+          <w:sz w:val="24"/>
+          <w:szCs w:val="24"/>
+        </w:rPr>
+        <w:t>II</w:t>
+      </w:r>
+      <w:r>
+        <w:rPr>
+          <w:sz w:val="24"/>
+          <w:szCs w:val="24"/>
+        </w:rPr>
+        <w:t>) é uma doença que prejudicou muitas pessoas, espera-se com este sistema que as pessoas possam estar mais cientes dos dados e que devem se proteger para que não se tornem ainda maiores.</w:t>
+      </w:r>
+    </w:p>
+    <w:p>
+      <w:pPr>
+        <w:rPr>
+          <w:rFonts w:cstheme="minorHAnsi"/>
+          <w:sz w:val="24"/>
+          <w:szCs w:val="24"/>
+        </w:rPr>
+      </w:pPr>
+      <w:r>
+        <w:rPr>
           <w:sz w:val="28"/>
           <w:szCs w:val="28"/>
         </w:rPr>
-      </w:pPr>
-      <w:r>
-        <w:rPr>
-          <w:sz w:val="28"/>
-          <w:szCs w:val="28"/>
-        </w:rPr>
         <w:tab/>
       </w:r>
       <w:r>
         <w:rPr>
-          <w:sz w:val="28"/>
-          <w:szCs w:val="28"/>
-        </w:rPr>
-        <w:t xml:space="preserve">A respeito do trabalho desenvolvido pode-se concluir que o COVID-19(SARSCOV </w:t>
-      </w:r>
-      <w:r>
-        <w:rPr>
-          <w:sz w:val="28"/>
-          <w:szCs w:val="28"/>
-        </w:rPr>
-        <w:t>II</w:t>
-      </w:r>
-      <w:r>
-        <w:rPr>
-          <w:sz w:val="28"/>
-          <w:szCs w:val="28"/>
-        </w:rPr>
-        <w:t>) é uma doença que prejudicou muitas pessoas, espera-se com este sistema que as pessoas possam estar mais cientes dos dados e que devem se proteger para que não se tornem ainda maiores.</w:t>
-      </w:r>
-    </w:p>
-    <w:p>
-      <w:pPr>
-        <w:rPr>
           <w:rFonts w:cstheme="minorHAnsi"/>
           <w:sz w:val="24"/>
           <w:szCs w:val="24"/>
         </w:rPr>
-      </w:pPr>
-      <w:r>
-        <w:rPr>
-          <w:sz w:val="28"/>
-          <w:szCs w:val="28"/>
-        </w:rPr>
-        <w:tab/>
-      </w:r>
-      <w:r>
+        <w:t xml:space="preserve"> </w:t>
+      </w:r>
+    </w:p>
+    <w:p>
+      <w:pPr>
         <w:rPr>
           <w:rFonts w:cstheme="minorHAnsi"/>
           <w:sz w:val="24"/>
           <w:szCs w:val="24"/>
         </w:rPr>
-        <w:t xml:space="preserve"> </w:t>
-      </w:r>
+      </w:pPr>
     </w:p>
     <w:p>
       <w:pPr>
@@ -2157,29 +2074,11 @@
     <w:p>
       <w:pPr>
         <w:rPr>
-          <w:rFonts w:cstheme="minorHAnsi"/>
-          <w:sz w:val="24"/>
-          <w:szCs w:val="24"/>
-        </w:rPr>
-      </w:pPr>
-    </w:p>
-    <w:p>
-      <w:pPr>
-        <w:rPr>
           <w:color w:val="000000" w:themeColor="text1"/>
           <w:sz w:val="24"/>
           <w:szCs w:val="24"/>
         </w:rPr>
       </w:pPr>
-      <w:r>
-        <w:rPr>
-          <w:b/>
-          <w:bCs/>
-          <w:sz w:val="24"/>
-          <w:szCs w:val="24"/>
-        </w:rPr>
-        <w:t>4 REFERÊNCIAS</w:t>
-      </w:r>
     </w:p>
     <w:sectPr>
       <w:headerReference w:type="default" r:id="rId8"/>

</xml_diff>